<commit_message>
File Updated - 27/9/2020
</commit_message>
<xml_diff>
--- a/Basic Java.docx
+++ b/Basic Java.docx
@@ -34,11 +34,19 @@
       </w:r>
     </w:p>
     <w:p>
-      <w:r>
-        <w:rPr>
-          <w:b/>
-        </w:rPr>
-        <w:t>Ans:</w:t>
+      <w:proofErr w:type="spellStart"/>
+      <w:r>
+        <w:rPr>
+          <w:b/>
+        </w:rPr>
+        <w:t>Ans</w:t>
+      </w:r>
+      <w:proofErr w:type="spellEnd"/>
+      <w:r>
+        <w:rPr>
+          <w:b/>
+        </w:rPr>
+        <w:t>:</w:t>
       </w:r>
       <w:r>
         <w:t xml:space="preserve"> Java is a popular programming language created in 1995. It is own by Oracle. More than 300 billion devices run Java.</w:t>
@@ -58,14 +66,30 @@
       </w:r>
     </w:p>
     <w:p>
-      <w:r>
-        <w:rPr>
-          <w:b/>
-        </w:rPr>
-        <w:t xml:space="preserve">Ans: </w:t>
-      </w:r>
-      <w:r>
-        <w:t>There are nearly 12 features, which makes Java a popular and dependable language all over the world. Those are given below,</w:t>
+      <w:proofErr w:type="spellStart"/>
+      <w:r>
+        <w:rPr>
+          <w:b/>
+        </w:rPr>
+        <w:t>Ans</w:t>
+      </w:r>
+      <w:proofErr w:type="spellEnd"/>
+      <w:r>
+        <w:rPr>
+          <w:b/>
+        </w:rPr>
+        <w:t xml:space="preserve">: </w:t>
+      </w:r>
+      <w:r>
+        <w:t xml:space="preserve">There are nearly 12 features, which makes Java a popular and dependable language all over the world. Those </w:t>
+      </w:r>
+      <w:proofErr w:type="gramStart"/>
+      <w:r>
+        <w:t>are given</w:t>
+      </w:r>
+      <w:proofErr w:type="gramEnd"/>
+      <w:r>
+        <w:t xml:space="preserve"> below,</w:t>
       </w:r>
     </w:p>
     <w:p>
@@ -83,7 +107,15 @@
         <w:t>Simple</w:t>
       </w:r>
       <w:r>
-        <w:t xml:space="preserve">: Java is a simple language because it syntax is simple, easy, clean and easy to understand. Its syntax is based on C++ so, it’s easier to learn java who knows about the C++ programming language. It also removed many complicated and rarely used feature like pointers and operator overloading. Java also contain a feature called automated garbage </w:t>
+        <w:t xml:space="preserve">: Java is a simple language because it syntax is simple, easy, clean and easy to understand. Its syntax is based on C++ </w:t>
+      </w:r>
+      <w:proofErr w:type="gramStart"/>
+      <w:r>
+        <w:t>so,</w:t>
+      </w:r>
+      <w:proofErr w:type="gramEnd"/>
+      <w:r>
+        <w:t xml:space="preserve"> it’s easier to learn java who knows about the C++ programming language. It also removed many complicated and rarely used feature like pointers and operator overloading. Java also contain a feature called automated garbage </w:t>
       </w:r>
       <w:r>
         <w:t>collection, which</w:t>
@@ -104,11 +136,19 @@
         <w:rPr>
           <w:b/>
         </w:rPr>
-        <w:t>Object oriented</w:t>
+        <w:t xml:space="preserve">Object </w:t>
+      </w:r>
+      <w:proofErr w:type="gramStart"/>
+      <w:r>
+        <w:rPr>
+          <w:b/>
+        </w:rPr>
+        <w:t>oriented</w:t>
       </w:r>
       <w:r>
         <w:t>:</w:t>
       </w:r>
+      <w:proofErr w:type="gramEnd"/>
       <w:r>
         <w:t xml:space="preserve"> Java is an object-oriented programming. Everything in java is an object. It</w:t>
       </w:r>
@@ -146,7 +186,31 @@
         <w:t>:</w:t>
       </w:r>
       <w:r>
-        <w:t xml:space="preserve"> Java is platform independence language because it compiled be the compiler into a byte-code. This byte-code can be run from different platform like windows, Linux, Mac/Os etc. So, Java defines as write once and run anywhere(WORA)</w:t>
+        <w:t xml:space="preserve"> Java is platform independence language because it compiled be the </w:t>
+      </w:r>
+      <w:proofErr w:type="gramStart"/>
+      <w:r>
+        <w:t>compiler</w:t>
+      </w:r>
+      <w:proofErr w:type="gramEnd"/>
+      <w:r>
+        <w:t xml:space="preserve"> into a byte-code. This byte-code </w:t>
+      </w:r>
+      <w:proofErr w:type="gramStart"/>
+      <w:r>
+        <w:t>can be run</w:t>
+      </w:r>
+      <w:proofErr w:type="gramEnd"/>
+      <w:r>
+        <w:t xml:space="preserve"> from different platform like windows, Linux, Mac/</w:t>
+      </w:r>
+      <w:proofErr w:type="spellStart"/>
+      <w:r>
+        <w:t>Os</w:t>
+      </w:r>
+      <w:proofErr w:type="spellEnd"/>
+      <w:r>
+        <w:t xml:space="preserve"> etc. So, Java defines as write once and run anywhere(WORA)</w:t>
       </w:r>
     </w:p>
     <w:p>
@@ -167,13 +231,29 @@
         <w:t>:</w:t>
       </w:r>
       <w:r>
-        <w:t xml:space="preserve"> Java is known the best for its secu</w:t>
+        <w:t xml:space="preserve"> Java </w:t>
+      </w:r>
+      <w:proofErr w:type="gramStart"/>
+      <w:r>
+        <w:t>is known</w:t>
+      </w:r>
+      <w:proofErr w:type="gramEnd"/>
+      <w:r>
+        <w:t xml:space="preserve"> the best for its secu</w:t>
       </w:r>
       <w:r>
         <w:t>rity. We can develop a virus free system by Java. There are some reasons -&gt; no explicit pointers and java runs inside a virtual machine sandbox.</w:t>
       </w:r>
       <w:r>
-        <w:t xml:space="preserve"> It adds security by separating the package for the classes of the local file system from those that are imported from network sources. It checks the code fragments for illegal code that can violate access right to objects</w:t>
+        <w:t xml:space="preserve"> It adds security by separating the package for the classes of the local file system from those that </w:t>
+      </w:r>
+      <w:proofErr w:type="gramStart"/>
+      <w:r>
+        <w:t>are imported</w:t>
+      </w:r>
+      <w:proofErr w:type="gramEnd"/>
+      <w:r>
+        <w:t xml:space="preserve"> from network sources. It checks the code fragments for illegal code that can violate access right to objects</w:t>
       </w:r>
       <w:r>
         <w:t>.</w:t>
@@ -218,7 +298,15 @@
         <w:t xml:space="preserve"> helps to remove </w:t>
       </w:r>
       <w:r>
-        <w:t>unused objects. There is exception handler feature which makes java a robust language.</w:t>
+        <w:t xml:space="preserve">unused objects. There is exception handler </w:t>
+      </w:r>
+      <w:proofErr w:type="gramStart"/>
+      <w:r>
+        <w:t>feature which</w:t>
+      </w:r>
+      <w:proofErr w:type="gramEnd"/>
+      <w:r>
+        <w:t xml:space="preserve"> makes java a robust language.</w:t>
       </w:r>
     </w:p>
     <w:p>
@@ -245,7 +333,17 @@
         <w:t xml:space="preserve">: </w:t>
       </w:r>
       <w:r>
-        <w:t>Java is architectural neutral because there is no implementation dependency. In java for both 32 and 64-bit architecture Int data type occupies 4 bytes of memory.</w:t>
+        <w:t xml:space="preserve">Java is architectural neutral because there is no implementation dependency. In java for both 32 and 64-bit architecture </w:t>
+      </w:r>
+      <w:proofErr w:type="spellStart"/>
+      <w:proofErr w:type="gramStart"/>
+      <w:r>
+        <w:t>Int</w:t>
+      </w:r>
+      <w:proofErr w:type="spellEnd"/>
+      <w:proofErr w:type="gramEnd"/>
+      <w:r>
+        <w:t xml:space="preserve"> data type occupies 4 bytes of memory.</w:t>
       </w:r>
     </w:p>
     <w:p>
@@ -377,7 +475,15 @@
         <w:t xml:space="preserve">Dynamic: </w:t>
       </w:r>
       <w:r>
-        <w:t xml:space="preserve">Java is dynamic language. Because it load classes on demand. It supports the functions of its native classes also C,C++. </w:t>
+        <w:t>Java is dynamic language. Because it load classes on demand. It supports the functions of its native classes also C</w:t>
+      </w:r>
+      <w:proofErr w:type="gramStart"/>
+      <w:r>
+        <w:t>,C</w:t>
+      </w:r>
+      <w:proofErr w:type="gramEnd"/>
+      <w:r>
+        <w:t xml:space="preserve">++. </w:t>
       </w:r>
     </w:p>
     <w:p>
@@ -410,14 +516,30 @@
       </w:r>
     </w:p>
     <w:p>
-      <w:r>
-        <w:rPr>
-          <w:b/>
-        </w:rPr>
-        <w:t>Ans:</w:t>
-      </w:r>
-      <w:r>
-        <w:t xml:space="preserve"> The differences are given bellow </w:t>
+      <w:proofErr w:type="spellStart"/>
+      <w:r>
+        <w:rPr>
+          <w:b/>
+        </w:rPr>
+        <w:t>Ans</w:t>
+      </w:r>
+      <w:proofErr w:type="spellEnd"/>
+      <w:r>
+        <w:rPr>
+          <w:b/>
+        </w:rPr>
+        <w:t>:</w:t>
+      </w:r>
+      <w:r>
+        <w:t xml:space="preserve"> The differences </w:t>
+      </w:r>
+      <w:proofErr w:type="gramStart"/>
+      <w:r>
+        <w:t>are given</w:t>
+      </w:r>
+      <w:proofErr w:type="gramEnd"/>
+      <w:r>
+        <w:t xml:space="preserve"> bellow </w:t>
       </w:r>
     </w:p>
     <w:tbl>
@@ -490,7 +612,15 @@
           </w:tcPr>
           <w:p>
             <w:r>
-              <w:t xml:space="preserve">Dose not support goto statement </w:t>
+              <w:t xml:space="preserve">Dose not support </w:t>
+            </w:r>
+            <w:proofErr w:type="spellStart"/>
+            <w:r>
+              <w:t>goto</w:t>
+            </w:r>
+            <w:proofErr w:type="spellEnd"/>
+            <w:r>
+              <w:t xml:space="preserve"> statement </w:t>
             </w:r>
           </w:p>
         </w:tc>
@@ -500,7 +630,15 @@
           </w:tcPr>
           <w:p>
             <w:r>
-              <w:t>Support goto statement</w:t>
+              <w:t xml:space="preserve">Support </w:t>
+            </w:r>
+            <w:proofErr w:type="spellStart"/>
+            <w:r>
+              <w:t>goto</w:t>
+            </w:r>
+            <w:proofErr w:type="spellEnd"/>
+            <w:r>
+              <w:t xml:space="preserve"> statement</w:t>
             </w:r>
           </w:p>
         </w:tc>
@@ -675,14 +813,30 @@
       </w:r>
     </w:p>
     <w:p>
-      <w:r>
-        <w:rPr>
-          <w:b/>
-        </w:rPr>
-        <w:t>Ans:</w:t>
-      </w:r>
-      <w:r>
-        <w:t xml:space="preserve"> To create Java program we have to install jdk for creating the environment.</w:t>
+      <w:proofErr w:type="spellStart"/>
+      <w:r>
+        <w:rPr>
+          <w:b/>
+        </w:rPr>
+        <w:t>Ans</w:t>
+      </w:r>
+      <w:proofErr w:type="spellEnd"/>
+      <w:r>
+        <w:rPr>
+          <w:b/>
+        </w:rPr>
+        <w:t>:</w:t>
+      </w:r>
+      <w:r>
+        <w:t xml:space="preserve"> To create Java program we have to install </w:t>
+      </w:r>
+      <w:proofErr w:type="spellStart"/>
+      <w:r>
+        <w:t>jdk</w:t>
+      </w:r>
+      <w:proofErr w:type="spellEnd"/>
+      <w:r>
+        <w:t xml:space="preserve"> for creating the environment.</w:t>
       </w:r>
     </w:p>
     <w:p>
@@ -692,17 +846,54 @@
     </w:p>
     <w:p>
       <w:r>
-        <w:t xml:space="preserve"> class Simple{  </w:t>
-      </w:r>
-    </w:p>
-    <w:p>
-      <w:r>
-        <w:t xml:space="preserve">    public static void main(String args[]){  </w:t>
-      </w:r>
-    </w:p>
-    <w:p>
-      <w:r>
-        <w:t xml:space="preserve">     System.out.println("Hello Java");  </w:t>
+        <w:t xml:space="preserve"> </w:t>
+      </w:r>
+      <w:proofErr w:type="gramStart"/>
+      <w:r>
+        <w:t>class</w:t>
+      </w:r>
+      <w:proofErr w:type="gramEnd"/>
+      <w:r>
+        <w:t xml:space="preserve"> Simple{  </w:t>
+      </w:r>
+    </w:p>
+    <w:p>
+      <w:r>
+        <w:t xml:space="preserve">    </w:t>
+      </w:r>
+      <w:proofErr w:type="gramStart"/>
+      <w:r>
+        <w:t>public</w:t>
+      </w:r>
+      <w:proofErr w:type="gramEnd"/>
+      <w:r>
+        <w:t xml:space="preserve"> static void main(String </w:t>
+      </w:r>
+      <w:proofErr w:type="spellStart"/>
+      <w:r>
+        <w:t>args</w:t>
+      </w:r>
+      <w:proofErr w:type="spellEnd"/>
+      <w:r>
+        <w:t xml:space="preserve">[]){  </w:t>
+      </w:r>
+    </w:p>
+    <w:p>
+      <w:r>
+        <w:t xml:space="preserve">     </w:t>
+      </w:r>
+      <w:proofErr w:type="spellStart"/>
+      <w:proofErr w:type="gramStart"/>
+      <w:r>
+        <w:t>System.out.println</w:t>
+      </w:r>
+      <w:proofErr w:type="spellEnd"/>
+      <w:r>
+        <w:t>(</w:t>
+      </w:r>
+      <w:proofErr w:type="gramEnd"/>
+      <w:r>
+        <w:t xml:space="preserve">"Hello Java");  </w:t>
       </w:r>
     </w:p>
     <w:p>
@@ -717,7 +908,36 @@
     </w:p>
     <w:p>
       <w:r>
-        <w:t>First we have to create a class . So we create simple class . For execute program we have to declare a public method. Because this method tell from where the program will start execution. Then by the support of another class System.out.println() we got the output. Hello world.</w:t>
+        <w:t xml:space="preserve">First we have to create a </w:t>
+      </w:r>
+      <w:proofErr w:type="gramStart"/>
+      <w:r>
+        <w:t>class .</w:t>
+      </w:r>
+      <w:proofErr w:type="gramEnd"/>
+      <w:r>
+        <w:t xml:space="preserve"> So we create simple </w:t>
+      </w:r>
+      <w:proofErr w:type="gramStart"/>
+      <w:r>
+        <w:t>class .</w:t>
+      </w:r>
+      <w:proofErr w:type="gramEnd"/>
+      <w:r>
+        <w:t xml:space="preserve"> For execute program we have to declare a public method. Because this method tell from where the program will start execution. Then by the support of another class </w:t>
+      </w:r>
+      <w:proofErr w:type="spellStart"/>
+      <w:proofErr w:type="gramStart"/>
+      <w:r>
+        <w:t>System.out.println</w:t>
+      </w:r>
+      <w:proofErr w:type="spellEnd"/>
+      <w:r>
+        <w:t>(</w:t>
+      </w:r>
+      <w:proofErr w:type="gramEnd"/>
+      <w:r>
+        <w:t>) we got the output. Hello world.</w:t>
       </w:r>
     </w:p>
     <w:p/>
@@ -739,11 +959,19 @@
       </w:r>
     </w:p>
     <w:p>
-      <w:r>
-        <w:rPr>
-          <w:b/>
-        </w:rPr>
-        <w:t xml:space="preserve">Ans: </w:t>
+      <w:proofErr w:type="spellStart"/>
+      <w:r>
+        <w:rPr>
+          <w:b/>
+        </w:rPr>
+        <w:t>Ans</w:t>
+      </w:r>
+      <w:proofErr w:type="spellEnd"/>
+      <w:r>
+        <w:rPr>
+          <w:b/>
+        </w:rPr>
+        <w:t xml:space="preserve">: </w:t>
       </w:r>
       <w:r>
         <w:t>The written java code converted to a byte-code.</w:t>
@@ -1156,7 +1384,15 @@
     <w:p/>
     <w:p>
       <w:r>
-        <w:t>Then execute the program. There also create a file on named .class which contains the byte code.</w:t>
+        <w:t>Then execute the program. There also create a file on named .</w:t>
+      </w:r>
+      <w:proofErr w:type="gramStart"/>
+      <w:r>
+        <w:t>class which</w:t>
+      </w:r>
+      <w:proofErr w:type="gramEnd"/>
+      <w:r>
+        <w:t xml:space="preserve"> contains the byte code.</w:t>
       </w:r>
     </w:p>
     <w:p>
@@ -1202,11 +1438,19 @@
       </w:r>
     </w:p>
     <w:p>
-      <w:r>
-        <w:rPr>
-          <w:b/>
-        </w:rPr>
-        <w:t xml:space="preserve">Ans: </w:t>
+      <w:proofErr w:type="spellStart"/>
+      <w:r>
+        <w:rPr>
+          <w:b/>
+        </w:rPr>
+        <w:t>Ans</w:t>
+      </w:r>
+      <w:proofErr w:type="spellEnd"/>
+      <w:r>
+        <w:rPr>
+          <w:b/>
+        </w:rPr>
+        <w:t xml:space="preserve">: </w:t>
       </w:r>
       <w:r>
         <w:t xml:space="preserve">The difference are given below </w:t>
@@ -1221,7 +1465,15 @@
         </w:numPr>
       </w:pPr>
       <w:r>
-        <w:t xml:space="preserve">JVM (Java Virtual Machine) : </w:t>
+        <w:t>JVM (Java Virtual Machine</w:t>
+      </w:r>
+      <w:proofErr w:type="gramStart"/>
+      <w:r>
+        <w:t>) :</w:t>
+      </w:r>
+      <w:proofErr w:type="gramEnd"/>
+      <w:r>
+        <w:t xml:space="preserve"> </w:t>
       </w:r>
       <w:r>
         <w:t>It is a specification that provides a runtime environment in which Java bytecode can be executed</w:t>
@@ -1244,11 +1496,24 @@
           <w:numId w:val="2"/>
         </w:numPr>
       </w:pPr>
-      <w:r>
-        <w:t xml:space="preserve">JRE(Java Runtime Environment) : </w:t>
-      </w:r>
-      <w:r>
-        <w:t>The Java Runtime Environment is a set of software tools which are used for developing Java applications. It is used to provide the runtime environment. It is the implementation of JVM. It physically exists. It contains a set of libraries + other files that JVM uses at runtime.</w:t>
+      <w:proofErr w:type="gramStart"/>
+      <w:r>
+        <w:t>JRE(</w:t>
+      </w:r>
+      <w:proofErr w:type="gramEnd"/>
+      <w:r>
+        <w:t xml:space="preserve">Java Runtime Environment) : </w:t>
+      </w:r>
+      <w:r>
+        <w:t xml:space="preserve">The Java Runtime Environment is a set of software tools which are used for developing Java applications. It </w:t>
+      </w:r>
+      <w:proofErr w:type="gramStart"/>
+      <w:r>
+        <w:t>is used</w:t>
+      </w:r>
+      <w:proofErr w:type="gramEnd"/>
+      <w:r>
+        <w:t xml:space="preserve"> to provide the runtime environment. It is the implementation of JVM. It physically exists. It contains a set of libraries + other files that JVM uses at runtime.</w:t>
       </w:r>
     </w:p>
     <w:p>
@@ -1259,8 +1524,13 @@
           <w:numId w:val="2"/>
         </w:numPr>
       </w:pPr>
-      <w:r>
-        <w:t xml:space="preserve">JDK(Java Development Kit): JDK </w:t>
+      <w:proofErr w:type="gramStart"/>
+      <w:r>
+        <w:t>JDK(</w:t>
+      </w:r>
+      <w:proofErr w:type="gramEnd"/>
+      <w:r>
+        <w:t xml:space="preserve">Java Development Kit): JDK </w:t>
       </w:r>
       <w:r>
         <w:t>is a software development environment which is used to develop Java applications and applets. It physically exists. It contains JRE + development tools.</w:t>
@@ -1286,18 +1556,39 @@
       </w:r>
     </w:p>
     <w:p>
-      <w:r>
-        <w:rPr>
-          <w:b/>
-        </w:rPr>
-        <w:t xml:space="preserve">Ans: </w:t>
-      </w:r>
-      <w:r>
-        <w:t xml:space="preserve"> Variable means a container which hold value. </w:t>
-      </w:r>
-      <w:r>
-        <w:t>There are 3</w:t>
-      </w:r>
+      <w:proofErr w:type="spellStart"/>
+      <w:r>
+        <w:rPr>
+          <w:b/>
+        </w:rPr>
+        <w:t>Ans</w:t>
+      </w:r>
+      <w:proofErr w:type="spellEnd"/>
+      <w:r>
+        <w:rPr>
+          <w:b/>
+        </w:rPr>
+        <w:t xml:space="preserve">: </w:t>
+      </w:r>
+      <w:r>
+        <w:t xml:space="preserve"> Variable means a </w:t>
+      </w:r>
+      <w:proofErr w:type="gramStart"/>
+      <w:r>
+        <w:t>container which</w:t>
+      </w:r>
+      <w:proofErr w:type="gramEnd"/>
+      <w:r>
+        <w:t xml:space="preserve"> hold value. </w:t>
+      </w:r>
+      <w:r>
+        <w:t xml:space="preserve">There are </w:t>
+      </w:r>
+      <w:proofErr w:type="gramStart"/>
+      <w:r>
+        <w:t>3</w:t>
+      </w:r>
+      <w:proofErr w:type="gramEnd"/>
       <w:r>
         <w:t xml:space="preserve"> types of container in Java</w:t>
       </w:r>
@@ -1312,8 +1603,13 @@
       <w:r>
         <w:t xml:space="preserve"> The </w:t>
       </w:r>
-      <w:r>
-        <w:t>variable which are declared inside a method,</w:t>
+      <w:proofErr w:type="gramStart"/>
+      <w:r>
+        <w:t>variable which</w:t>
+      </w:r>
+      <w:proofErr w:type="gramEnd"/>
+      <w:r>
+        <w:t xml:space="preserve"> are declared inside a method,</w:t>
       </w:r>
       <w:r>
         <w:t xml:space="preserve"> called local variable.  </w:t>
@@ -1324,7 +1620,15 @@
         <w:t>Instance:</w:t>
       </w:r>
       <w:r>
-        <w:t xml:space="preserve"> The variable which are declared in a class but outside the method is called instance variable.</w:t>
+        <w:t xml:space="preserve"> The </w:t>
+      </w:r>
+      <w:proofErr w:type="gramStart"/>
+      <w:r>
+        <w:t>variable which</w:t>
+      </w:r>
+      <w:proofErr w:type="gramEnd"/>
+      <w:r>
+        <w:t xml:space="preserve"> are declared in a class but outside the method is called instance variable.</w:t>
       </w:r>
     </w:p>
     <w:p>
@@ -1332,43 +1636,90 @@
         <w:t>Static</w:t>
       </w:r>
       <w:r>
-        <w:t xml:space="preserve"> Variable: The variable which are</w:t>
-      </w:r>
-      <w:r>
-        <w:t xml:space="preserve"> declared as static is c</w:t>
+        <w:t xml:space="preserve"> Variable: The </w:t>
+      </w:r>
+      <w:proofErr w:type="gramStart"/>
+      <w:r>
+        <w:t>variable which are</w:t>
+      </w:r>
+      <w:r>
+        <w:t xml:space="preserve"> declared as static</w:t>
+      </w:r>
+      <w:proofErr w:type="gramEnd"/>
+      <w:r>
+        <w:t xml:space="preserve"> is c</w:t>
       </w:r>
       <w:r>
         <w:t>alled static variable. It can be local. Static variable can be declared once and share among the instances of the classes.</w:t>
       </w:r>
     </w:p>
     <w:p>
+      <w:proofErr w:type="gramStart"/>
       <w:r>
         <w:t>Example :</w:t>
       </w:r>
-    </w:p>
-    <w:p>
-      <w:r>
-        <w:t xml:space="preserve">class Basic{  </w:t>
-      </w:r>
-    </w:p>
-    <w:p>
-      <w:r>
-        <w:t xml:space="preserve">int number = 50; //instance variable  </w:t>
-      </w:r>
-    </w:p>
-    <w:p>
-      <w:r>
-        <w:t xml:space="preserve">static int number1=100;//static variable  </w:t>
-      </w:r>
-    </w:p>
-    <w:p>
-      <w:r>
-        <w:t xml:space="preserve">void method(){  </w:t>
-      </w:r>
-    </w:p>
-    <w:p>
-      <w:r>
-        <w:t xml:space="preserve">int n=90;//local variable  </w:t>
+      <w:proofErr w:type="gramEnd"/>
+    </w:p>
+    <w:p>
+      <w:proofErr w:type="gramStart"/>
+      <w:r>
+        <w:t>class</w:t>
+      </w:r>
+      <w:proofErr w:type="gramEnd"/>
+      <w:r>
+        <w:t xml:space="preserve"> Basic{  </w:t>
+      </w:r>
+    </w:p>
+    <w:p>
+      <w:proofErr w:type="spellStart"/>
+      <w:proofErr w:type="gramStart"/>
+      <w:r>
+        <w:t>int</w:t>
+      </w:r>
+      <w:proofErr w:type="spellEnd"/>
+      <w:proofErr w:type="gramEnd"/>
+      <w:r>
+        <w:t xml:space="preserve"> number = 50; //instance variable  </w:t>
+      </w:r>
+    </w:p>
+    <w:p>
+      <w:proofErr w:type="gramStart"/>
+      <w:r>
+        <w:t>static</w:t>
+      </w:r>
+      <w:proofErr w:type="gramEnd"/>
+      <w:r>
+        <w:t xml:space="preserve"> </w:t>
+      </w:r>
+      <w:proofErr w:type="spellStart"/>
+      <w:r>
+        <w:t>int</w:t>
+      </w:r>
+      <w:proofErr w:type="spellEnd"/>
+      <w:r>
+        <w:t xml:space="preserve"> number1=100;//static variable  </w:t>
+      </w:r>
+    </w:p>
+    <w:p>
+      <w:proofErr w:type="gramStart"/>
+      <w:r>
+        <w:t>void</w:t>
+      </w:r>
+      <w:proofErr w:type="gramEnd"/>
+      <w:r>
+        <w:t xml:space="preserve"> method(){  </w:t>
+      </w:r>
+    </w:p>
+    <w:p>
+      <w:proofErr w:type="spellStart"/>
+      <w:proofErr w:type="gramStart"/>
+      <w:r>
+        <w:t>int</w:t>
+      </w:r>
+      <w:proofErr w:type="spellEnd"/>
+      <w:proofErr w:type="gramEnd"/>
+      <w:r>
+        <w:t xml:space="preserve"> n=90;//local variable  </w:t>
       </w:r>
     </w:p>
     <w:p>
@@ -1409,11 +1760,19 @@
       </w:r>
     </w:p>
     <w:p>
-      <w:r>
-        <w:rPr>
-          <w:b/>
-        </w:rPr>
-        <w:t xml:space="preserve">Ans: </w:t>
+      <w:proofErr w:type="spellStart"/>
+      <w:r>
+        <w:rPr>
+          <w:b/>
+        </w:rPr>
+        <w:t>Ans</w:t>
+      </w:r>
+      <w:proofErr w:type="spellEnd"/>
+      <w:r>
+        <w:rPr>
+          <w:b/>
+        </w:rPr>
+        <w:t xml:space="preserve">: </w:t>
       </w:r>
       <w:r>
         <w:t xml:space="preserve"> There two types of data type in Java </w:t>
@@ -1428,7 +1787,23 @@
         </w:numPr>
       </w:pPr>
       <w:r>
-        <w:t>Primitive Data Type (int,float,double,char etc)</w:t>
+        <w:t>Primitive Data Type (</w:t>
+      </w:r>
+      <w:proofErr w:type="spellStart"/>
+      <w:r>
+        <w:t>int,float,double,char</w:t>
+      </w:r>
+      <w:proofErr w:type="spellEnd"/>
+      <w:r>
+        <w:t xml:space="preserve"> </w:t>
+      </w:r>
+      <w:proofErr w:type="spellStart"/>
+      <w:r>
+        <w:t>etc</w:t>
+      </w:r>
+      <w:proofErr w:type="spellEnd"/>
+      <w:r>
+        <w:t>)</w:t>
       </w:r>
     </w:p>
     <w:p>
@@ -1442,11 +1817,24 @@
       <w:r>
         <w:t>Non- Primitive Data Type (</w:t>
       </w:r>
+      <w:proofErr w:type="spellStart"/>
       <w:r>
         <w:t>Sring,</w:t>
       </w:r>
       <w:r>
-        <w:t>classes,interfaces,arrys etc)</w:t>
+        <w:t>classes,interfaces,arrys</w:t>
+      </w:r>
+      <w:proofErr w:type="spellEnd"/>
+      <w:r>
+        <w:t xml:space="preserve"> </w:t>
+      </w:r>
+      <w:proofErr w:type="spellStart"/>
+      <w:r>
+        <w:t>etc</w:t>
+      </w:r>
+      <w:proofErr w:type="spellEnd"/>
+      <w:r>
+        <w:t>)</w:t>
       </w:r>
     </w:p>
     <w:p>
@@ -1477,11 +1865,19 @@
           <w:shd w:val="clear" w:color="auto" w:fill="FFFFFF"/>
         </w:rPr>
       </w:pPr>
-      <w:r>
-        <w:rPr>
-          <w:b/>
-        </w:rPr>
-        <w:t xml:space="preserve">Ans: </w:t>
+      <w:proofErr w:type="spellStart"/>
+      <w:r>
+        <w:rPr>
+          <w:b/>
+        </w:rPr>
+        <w:t>Ans</w:t>
+      </w:r>
+      <w:proofErr w:type="spellEnd"/>
+      <w:r>
+        <w:rPr>
+          <w:b/>
+        </w:rPr>
+        <w:t xml:space="preserve">: </w:t>
       </w:r>
       <w:r>
         <w:rPr>
@@ -1569,12 +1965,38 @@
         </w:numPr>
       </w:pPr>
       <w:r>
-        <w:t>GB18030 and BIG-5 for chinese, and so on.</w:t>
-      </w:r>
-    </w:p>
-    <w:p>
-      <w:r>
-        <w:t xml:space="preserve">Unicode is initiated because a particular part of the code is written in different letters for different languages all over the world. Some common shorts of code are encoded into single byte but others needs two or more bytes. So solve this type of problem there have been introduce a common language standard which is called </w:t>
+        <w:t xml:space="preserve">GB18030 and BIG-5 for </w:t>
+      </w:r>
+      <w:proofErr w:type="spellStart"/>
+      <w:proofErr w:type="gramStart"/>
+      <w:r>
+        <w:t>chinese</w:t>
+      </w:r>
+      <w:proofErr w:type="spellEnd"/>
+      <w:proofErr w:type="gramEnd"/>
+      <w:r>
+        <w:t>, and so on.</w:t>
+      </w:r>
+    </w:p>
+    <w:p>
+      <w:r>
+        <w:t xml:space="preserve">Unicode </w:t>
+      </w:r>
+      <w:proofErr w:type="gramStart"/>
+      <w:r>
+        <w:t>is initiated</w:t>
+      </w:r>
+      <w:proofErr w:type="gramEnd"/>
+      <w:r>
+        <w:t xml:space="preserve"> because a particular part of the code is written in different letters for different languages all over the world. Some common shorts of code </w:t>
+      </w:r>
+      <w:proofErr w:type="gramStart"/>
+      <w:r>
+        <w:t>are encoded</w:t>
+      </w:r>
+      <w:proofErr w:type="gramEnd"/>
+      <w:r>
+        <w:t xml:space="preserve"> into single byte but others needs two or more bytes. So solve this type of problem there have been introduce a common language standard which is called </w:t>
       </w:r>
       <w:r>
         <w:t>Unicode.</w:t>
@@ -1582,13 +2004,34 @@
     </w:p>
     <w:p>
       <w:r>
-        <w:t>Highest value : u0000</w:t>
-      </w:r>
-    </w:p>
-    <w:p>
-      <w:r>
-        <w:t>Lowest value : uFFFF</w:t>
-      </w:r>
+        <w:t xml:space="preserve">Highest </w:t>
+      </w:r>
+      <w:proofErr w:type="gramStart"/>
+      <w:r>
+        <w:t>value :</w:t>
+      </w:r>
+      <w:proofErr w:type="gramEnd"/>
+      <w:r>
+        <w:t xml:space="preserve"> u0000</w:t>
+      </w:r>
+    </w:p>
+    <w:p>
+      <w:r>
+        <w:t xml:space="preserve">Lowest </w:t>
+      </w:r>
+      <w:proofErr w:type="gramStart"/>
+      <w:r>
+        <w:t>value :</w:t>
+      </w:r>
+      <w:proofErr w:type="gramEnd"/>
+      <w:r>
+        <w:t xml:space="preserve"> </w:t>
+      </w:r>
+      <w:proofErr w:type="spellStart"/>
+      <w:r>
+        <w:t>uFFFF</w:t>
+      </w:r>
+      <w:proofErr w:type="spellEnd"/>
     </w:p>
     <w:p>
       <w:pPr>
@@ -1607,14 +2050,30 @@
       <w:pPr>
         <w:jc w:val="center"/>
       </w:pPr>
-      <w:r>
-        <w:rPr>
-          <w:b/>
-        </w:rPr>
-        <w:t xml:space="preserve">Ans: </w:t>
-      </w:r>
-      <w:r>
-        <w:t xml:space="preserve"> Operators means the symbol which is used to perform operations.</w:t>
+      <w:proofErr w:type="spellStart"/>
+      <w:r>
+        <w:rPr>
+          <w:b/>
+        </w:rPr>
+        <w:t>Ans</w:t>
+      </w:r>
+      <w:proofErr w:type="spellEnd"/>
+      <w:r>
+        <w:rPr>
+          <w:b/>
+        </w:rPr>
+        <w:t xml:space="preserve">: </w:t>
+      </w:r>
+      <w:r>
+        <w:t xml:space="preserve"> Operators means the </w:t>
+      </w:r>
+      <w:proofErr w:type="gramStart"/>
+      <w:r>
+        <w:t>symbol which</w:t>
+      </w:r>
+      <w:proofErr w:type="gramEnd"/>
+      <w:r>
+        <w:t xml:space="preserve"> is used to perform operations.</w:t>
       </w:r>
     </w:p>
     <w:p>
@@ -1716,8 +2175,21 @@
             <w:tcW w:w="4035" w:type="dxa"/>
           </w:tcPr>
           <w:p>
-            <w:r>
-              <w:t>i++,,i--</w:t>
+            <w:proofErr w:type="spellStart"/>
+            <w:r>
+              <w:t>i</w:t>
+            </w:r>
+            <w:proofErr w:type="spellEnd"/>
+            <w:r>
+              <w:t>++,,</w:t>
+            </w:r>
+            <w:proofErr w:type="spellStart"/>
+            <w:r>
+              <w:t>i</w:t>
+            </w:r>
+            <w:proofErr w:type="spellEnd"/>
+            <w:r>
+              <w:t>--</w:t>
             </w:r>
           </w:p>
         </w:tc>
@@ -1749,8 +2221,13 @@
           </w:tcPr>
           <w:p>
             <w:r>
-              <w:t>++I,--i</w:t>
-            </w:r>
+              <w:t>++I,--</w:t>
+            </w:r>
+            <w:proofErr w:type="spellStart"/>
+            <w:r>
+              <w:t>i</w:t>
+            </w:r>
+            <w:proofErr w:type="spellEnd"/>
           </w:p>
         </w:tc>
       </w:tr>
@@ -1890,9 +2367,11 @@
             <w:r>
               <w:t xml:space="preserve">&gt; , &lt; , &gt;=, </w:t>
             </w:r>
+            <w:proofErr w:type="spellStart"/>
             <w:r>
               <w:t>instanceof</w:t>
             </w:r>
+            <w:proofErr w:type="spellEnd"/>
           </w:p>
         </w:tc>
       </w:tr>
@@ -2276,11 +2755,19 @@
       </w:r>
     </w:p>
     <w:p>
-      <w:r>
-        <w:rPr>
-          <w:b/>
-        </w:rPr>
-        <w:t>Ans:</w:t>
+      <w:proofErr w:type="spellStart"/>
+      <w:r>
+        <w:rPr>
+          <w:b/>
+        </w:rPr>
+        <w:t>Ans</w:t>
+      </w:r>
+      <w:proofErr w:type="spellEnd"/>
+      <w:r>
+        <w:rPr>
+          <w:b/>
+        </w:rPr>
+        <w:t>:</w:t>
       </w:r>
       <w:r>
         <w:rPr>
@@ -2289,138 +2776,1258 @@
         <w:t xml:space="preserve"> </w:t>
       </w:r>
       <w:r>
-        <w:t xml:space="preserve"> The brief of some methods are given below.</w:t>
-      </w:r>
-    </w:p>
-    <w:p>
-      <w:r>
-        <w:t>charAt() -&gt; Returns the character at the specified index (position)</w:t>
-      </w:r>
+        <w:t xml:space="preserve"> The brief of some methods </w:t>
+      </w:r>
+      <w:proofErr w:type="gramStart"/>
+      <w:r>
+        <w:t>are given</w:t>
+      </w:r>
+      <w:proofErr w:type="gramEnd"/>
+      <w:r>
+        <w:t xml:space="preserve"> below.</w:t>
+      </w:r>
+    </w:p>
+    <w:p>
+      <w:proofErr w:type="spellStart"/>
+      <w:proofErr w:type="gramStart"/>
+      <w:r>
+        <w:t>charAt</w:t>
+      </w:r>
+      <w:proofErr w:type="spellEnd"/>
+      <w:r>
+        <w:t>(</w:t>
+      </w:r>
+      <w:proofErr w:type="gramEnd"/>
+      <w:r>
+        <w:t>) -&gt; Returns the character at the specified index (position);</w:t>
+      </w:r>
+    </w:p>
+    <w:p>
+      <w:proofErr w:type="spellStart"/>
+      <w:proofErr w:type="gramStart"/>
+      <w:r>
+        <w:t>compareTo</w:t>
+      </w:r>
+      <w:proofErr w:type="spellEnd"/>
+      <w:r>
+        <w:t>(</w:t>
+      </w:r>
+      <w:proofErr w:type="gramEnd"/>
+      <w:r>
+        <w:t>) -&gt; Compares two strings letter wise.</w:t>
+      </w:r>
+    </w:p>
+    <w:p>
+      <w:proofErr w:type="spellStart"/>
+      <w:proofErr w:type="gramStart"/>
+      <w:r>
+        <w:t>concat</w:t>
+      </w:r>
+      <w:proofErr w:type="spellEnd"/>
+      <w:r>
+        <w:t>(</w:t>
+      </w:r>
+      <w:proofErr w:type="gramEnd"/>
+      <w:r>
+        <w:t>) -&gt; Appends a string to the end of another string.</w:t>
+      </w:r>
+    </w:p>
+    <w:p>
+      <w:proofErr w:type="gramStart"/>
+      <w:r>
+        <w:t>contains(</w:t>
+      </w:r>
+      <w:proofErr w:type="gramEnd"/>
+      <w:r>
+        <w:t>)-&gt; Checks whether a string contains a sequence of characters.</w:t>
+      </w:r>
+    </w:p>
+    <w:p>
+      <w:proofErr w:type="spellStart"/>
+      <w:proofErr w:type="gramStart"/>
+      <w:r>
+        <w:t>copyValueOf</w:t>
+      </w:r>
+      <w:proofErr w:type="spellEnd"/>
+      <w:r>
+        <w:t>(</w:t>
+      </w:r>
+      <w:proofErr w:type="gramEnd"/>
+      <w:r>
+        <w:t>) -&gt; Returns a String that represents the characters of the character array.</w:t>
+      </w:r>
+    </w:p>
+    <w:p>
+      <w:proofErr w:type="spellStart"/>
+      <w:proofErr w:type="gramStart"/>
+      <w:r>
+        <w:t>endsWith</w:t>
+      </w:r>
+      <w:proofErr w:type="spellEnd"/>
+      <w:r>
+        <w:t>(</w:t>
+      </w:r>
+      <w:proofErr w:type="gramEnd"/>
+      <w:r>
+        <w:t>)-&gt; Checks whether a string ends with the specified character(s)</w:t>
+      </w:r>
+    </w:p>
+    <w:p>
+      <w:proofErr w:type="gramStart"/>
+      <w:r>
+        <w:t>equals(</w:t>
+      </w:r>
+      <w:proofErr w:type="gramEnd"/>
+      <w:r>
+        <w:t>)-&gt; Compares two strings. Returns true if the strings are equal, and false if not</w:t>
+      </w:r>
+    </w:p>
+    <w:p>
+      <w:proofErr w:type="spellStart"/>
+      <w:proofErr w:type="gramStart"/>
+      <w:r>
+        <w:t>getBytes</w:t>
+      </w:r>
+      <w:proofErr w:type="spellEnd"/>
+      <w:r>
+        <w:t>(</w:t>
+      </w:r>
+      <w:proofErr w:type="gramEnd"/>
+      <w:r>
+        <w:t>) -&gt; Encodes this String into a sequence of bytes using the named charset, storing the result into a new byte array</w:t>
+      </w:r>
+    </w:p>
+    <w:p>
+      <w:proofErr w:type="spellStart"/>
+      <w:proofErr w:type="gramStart"/>
+      <w:r>
+        <w:t>getChars</w:t>
+      </w:r>
+      <w:proofErr w:type="spellEnd"/>
+      <w:r>
+        <w:t>(</w:t>
+      </w:r>
+      <w:proofErr w:type="gramEnd"/>
+      <w:r>
+        <w:t>) -&gt; Copies characters from a string to an array of chars</w:t>
+      </w:r>
+    </w:p>
+    <w:p>
+      <w:proofErr w:type="spellStart"/>
+      <w:proofErr w:type="gramStart"/>
+      <w:r>
+        <w:t>hashCode</w:t>
+      </w:r>
+      <w:proofErr w:type="spellEnd"/>
+      <w:r>
+        <w:t>(</w:t>
+      </w:r>
+      <w:proofErr w:type="gramEnd"/>
+      <w:r>
+        <w:t>) -&gt; Returns the hash code of a string</w:t>
+      </w:r>
+    </w:p>
+    <w:p>
+      <w:proofErr w:type="spellStart"/>
+      <w:proofErr w:type="gramStart"/>
+      <w:r>
+        <w:t>indexOf</w:t>
+      </w:r>
+      <w:proofErr w:type="spellEnd"/>
+      <w:r>
+        <w:t>(</w:t>
+      </w:r>
+      <w:proofErr w:type="gramEnd"/>
+      <w:r>
+        <w:t>) -&gt; Returns the position of the first found occurrence of specified characters in a string</w:t>
+      </w:r>
+    </w:p>
+    <w:p>
+      <w:proofErr w:type="spellStart"/>
+      <w:proofErr w:type="gramStart"/>
+      <w:r>
+        <w:t>isEmpty</w:t>
+      </w:r>
+      <w:proofErr w:type="spellEnd"/>
+      <w:r>
+        <w:t>(</w:t>
+      </w:r>
+      <w:proofErr w:type="gramEnd"/>
+      <w:r>
+        <w:t>) -&gt; Checks whether a string is empty or not</w:t>
+      </w:r>
+    </w:p>
+    <w:p>
+      <w:proofErr w:type="gramStart"/>
+      <w:r>
+        <w:t>length(</w:t>
+      </w:r>
+      <w:proofErr w:type="gramEnd"/>
+      <w:r>
+        <w:t>) -&gt; Returns the length of a specified string</w:t>
+      </w:r>
+    </w:p>
+    <w:p>
+      <w:proofErr w:type="gramStart"/>
+      <w:r>
+        <w:t>matches(</w:t>
+      </w:r>
+      <w:proofErr w:type="gramEnd"/>
+      <w:r>
+        <w:t>) -&gt; Searches a string for a match against a regular expression, and returns the matches</w:t>
+      </w:r>
+    </w:p>
+    <w:p>
+      <w:proofErr w:type="gramStart"/>
+      <w:r>
+        <w:t>replace(</w:t>
+      </w:r>
+      <w:proofErr w:type="gramEnd"/>
+      <w:r>
+        <w:t>) -&gt; Searches a string for a specified value, and returns a new string where the specified values are replaced</w:t>
+      </w:r>
+    </w:p>
+    <w:p>
+      <w:proofErr w:type="spellStart"/>
+      <w:proofErr w:type="gramStart"/>
+      <w:r>
+        <w:lastRenderedPageBreak/>
+        <w:t>replaceAll</w:t>
+      </w:r>
+      <w:proofErr w:type="spellEnd"/>
+      <w:r>
+        <w:t>(</w:t>
+      </w:r>
+      <w:proofErr w:type="gramEnd"/>
+      <w:r>
+        <w:t>) -&gt; Replaces each substring of this string that matches the given regular expression with the given replacement</w:t>
+      </w:r>
+    </w:p>
+    <w:p>
+      <w:proofErr w:type="gramStart"/>
+      <w:r>
+        <w:t>split(</w:t>
+      </w:r>
+      <w:proofErr w:type="gramEnd"/>
+      <w:r>
+        <w:t>) -&gt; Splits a string into an array of substrings</w:t>
+      </w:r>
+    </w:p>
+    <w:p>
+      <w:proofErr w:type="spellStart"/>
+      <w:proofErr w:type="gramStart"/>
+      <w:r>
+        <w:t>startsWith</w:t>
+      </w:r>
+      <w:proofErr w:type="spellEnd"/>
+      <w:r>
+        <w:t>(</w:t>
+      </w:r>
+      <w:proofErr w:type="gramEnd"/>
+      <w:r>
+        <w:t>) -&gt; Checks whether a string starts with specified characters</w:t>
+      </w:r>
+    </w:p>
+    <w:p>
+      <w:proofErr w:type="spellStart"/>
+      <w:proofErr w:type="gramStart"/>
+      <w:r>
+        <w:t>toCharArray</w:t>
+      </w:r>
+      <w:proofErr w:type="spellEnd"/>
+      <w:r>
+        <w:t>(</w:t>
+      </w:r>
+      <w:proofErr w:type="gramEnd"/>
+      <w:r>
+        <w:t>) -&gt; Converts this string to a new character array</w:t>
+      </w:r>
+    </w:p>
+    <w:p>
+      <w:proofErr w:type="spellStart"/>
+      <w:proofErr w:type="gramStart"/>
+      <w:r>
+        <w:t>toLowerCase</w:t>
+      </w:r>
+      <w:proofErr w:type="spellEnd"/>
+      <w:r>
+        <w:t>(</w:t>
+      </w:r>
+      <w:proofErr w:type="gramEnd"/>
+      <w:r>
+        <w:t>) -&gt; Converts a string to lower case letters</w:t>
+      </w:r>
+    </w:p>
+    <w:p>
+      <w:proofErr w:type="spellStart"/>
+      <w:proofErr w:type="gramStart"/>
+      <w:r>
+        <w:t>toString</w:t>
+      </w:r>
+      <w:proofErr w:type="spellEnd"/>
+      <w:r>
+        <w:t>(</w:t>
+      </w:r>
+      <w:proofErr w:type="gramEnd"/>
+      <w:r>
+        <w:t xml:space="preserve">) -&gt; </w:t>
+      </w:r>
+      <w:proofErr w:type="spellStart"/>
+      <w:r>
+        <w:t>toStringReturns</w:t>
+      </w:r>
+      <w:proofErr w:type="spellEnd"/>
+      <w:r>
+        <w:t xml:space="preserve"> the value of a String object</w:t>
+      </w:r>
+    </w:p>
+    <w:p>
+      <w:proofErr w:type="spellStart"/>
+      <w:proofErr w:type="gramStart"/>
+      <w:r>
+        <w:t>toUpperCase</w:t>
+      </w:r>
+      <w:proofErr w:type="spellEnd"/>
+      <w:r>
+        <w:t>(</w:t>
+      </w:r>
+      <w:proofErr w:type="gramEnd"/>
+      <w:r>
+        <w:t>) -&gt; Converts a string to upper case letters</w:t>
+      </w:r>
+    </w:p>
+    <w:p>
+      <w:proofErr w:type="gramStart"/>
+      <w:r>
+        <w:t>trim(</w:t>
+      </w:r>
+      <w:proofErr w:type="gramEnd"/>
+      <w:r>
+        <w:t>) -&gt; Removes whitespace from both ends of a string</w:t>
+      </w:r>
+    </w:p>
+    <w:p>
+      <w:proofErr w:type="spellStart"/>
+      <w:proofErr w:type="gramStart"/>
+      <w:r>
+        <w:t>valueOf</w:t>
+      </w:r>
+      <w:proofErr w:type="spellEnd"/>
+      <w:r>
+        <w:t>(</w:t>
+      </w:r>
+      <w:proofErr w:type="gramEnd"/>
+      <w:r>
+        <w:t>) -&gt; Returns the primitive value of a String object</w:t>
+      </w:r>
+    </w:p>
+    <w:p/>
+    <w:p>
+      <w:pPr>
+        <w:rPr>
+          <w:b/>
+        </w:rPr>
+      </w:pPr>
+      <w:r>
+        <w:rPr>
+          <w:b/>
+        </w:rPr>
+        <w:t>About arrays in Java?</w:t>
+      </w:r>
+    </w:p>
+    <w:p>
+      <w:proofErr w:type="spellStart"/>
+      <w:r>
+        <w:rPr>
+          <w:b/>
+        </w:rPr>
+        <w:t>Ans</w:t>
+      </w:r>
+      <w:proofErr w:type="spellEnd"/>
+      <w:r>
+        <w:rPr>
+          <w:b/>
+        </w:rPr>
+        <w:t xml:space="preserve">: </w:t>
+      </w:r>
+      <w:r>
+        <w:t>Array is collection of variable of same data type.</w:t>
+      </w:r>
+    </w:p>
+    <w:p>
+      <w:r>
+        <w:t xml:space="preserve">  Declaration of array -&gt;</w:t>
+      </w:r>
+    </w:p>
+    <w:p>
+      <w:pPr>
+        <w:rPr>
+          <w:b/>
+        </w:rPr>
+      </w:pPr>
+      <w:r>
+        <w:t xml:space="preserve">               </w:t>
+      </w:r>
+      <w:proofErr w:type="spellStart"/>
+      <w:proofErr w:type="gramStart"/>
+      <w:r>
+        <w:rPr>
+          <w:b/>
+        </w:rPr>
+        <w:t>Int</w:t>
+      </w:r>
+      <w:proofErr w:type="spellEnd"/>
+      <w:r>
+        <w:rPr>
+          <w:b/>
+        </w:rPr>
+        <w:t>[</w:t>
+      </w:r>
+      <w:proofErr w:type="gramEnd"/>
+      <w:r>
+        <w:rPr>
+          <w:b/>
+        </w:rPr>
+        <w:t xml:space="preserve"> </w:t>
+      </w:r>
+      <w:r>
+        <w:rPr>
+          <w:b/>
+        </w:rPr>
+        <w:t>]</w:t>
+      </w:r>
+      <w:r>
+        <w:t xml:space="preserve"> variable name = new </w:t>
+      </w:r>
+      <w:proofErr w:type="spellStart"/>
+      <w:r>
+        <w:rPr>
+          <w:b/>
+        </w:rPr>
+        <w:t>int</w:t>
+      </w:r>
+      <w:proofErr w:type="spellEnd"/>
+      <w:r>
+        <w:rPr>
+          <w:b/>
+        </w:rPr>
+        <w:t>[10];</w:t>
+      </w:r>
+    </w:p>
+    <w:p>
+      <w:pPr>
+        <w:rPr>
+          <w:b/>
+        </w:rPr>
+      </w:pPr>
+      <w:r>
+        <w:rPr>
+          <w:b/>
+        </w:rPr>
+        <w:t xml:space="preserve">               </w:t>
+      </w:r>
+      <w:proofErr w:type="gramStart"/>
+      <w:r>
+        <w:rPr>
+          <w:b/>
+        </w:rPr>
+        <w:t>String</w:t>
+      </w:r>
+      <w:r>
+        <w:rPr>
+          <w:b/>
+        </w:rPr>
+        <w:t>[</w:t>
+      </w:r>
+      <w:proofErr w:type="gramEnd"/>
+      <w:r>
+        <w:rPr>
+          <w:b/>
+        </w:rPr>
+        <w:t xml:space="preserve"> </w:t>
+      </w:r>
+      <w:r>
+        <w:rPr>
+          <w:b/>
+        </w:rPr>
+        <w:t>]</w:t>
+      </w:r>
+      <w:r>
+        <w:t xml:space="preserve"> variable name = new </w:t>
+      </w:r>
+      <w:r>
+        <w:rPr>
+          <w:b/>
+        </w:rPr>
+        <w:t>String</w:t>
+      </w:r>
+      <w:r>
+        <w:rPr>
+          <w:b/>
+        </w:rPr>
+        <w:t>[10];</w:t>
+      </w:r>
+      <w:r>
+        <w:rPr>
+          <w:b/>
+        </w:rPr>
+        <w:t xml:space="preserve">  </w:t>
+      </w:r>
+    </w:p>
+    <w:p>
+      <w:r>
+        <w:rPr>
+          <w:b/>
+        </w:rPr>
+        <w:t xml:space="preserve">  </w:t>
+      </w:r>
+      <w:r>
+        <w:t>How to take input of an array -&gt;</w:t>
+      </w:r>
+    </w:p>
+    <w:p>
+      <w:r>
+        <w:t xml:space="preserve">               Scanner input = new </w:t>
+      </w:r>
+      <w:proofErr w:type="gramStart"/>
+      <w:r>
+        <w:t>Scanner(</w:t>
+      </w:r>
+      <w:proofErr w:type="gramEnd"/>
+      <w:r>
+        <w:t>System.in);</w:t>
+      </w:r>
+    </w:p>
+    <w:p>
+      <w:r>
+        <w:t xml:space="preserve">                  </w:t>
+      </w:r>
+      <w:proofErr w:type="spellStart"/>
+      <w:proofErr w:type="gramStart"/>
+      <w:r>
+        <w:rPr>
+          <w:b/>
+        </w:rPr>
+        <w:t>Int</w:t>
+      </w:r>
+      <w:proofErr w:type="spellEnd"/>
+      <w:r>
+        <w:rPr>
+          <w:b/>
+        </w:rPr>
+        <w:t>[</w:t>
+      </w:r>
+      <w:proofErr w:type="gramEnd"/>
+      <w:r>
+        <w:rPr>
+          <w:b/>
+        </w:rPr>
+        <w:t xml:space="preserve"> </w:t>
+      </w:r>
+      <w:r>
+        <w:rPr>
+          <w:b/>
+        </w:rPr>
+        <w:t>]</w:t>
+      </w:r>
+      <w:r>
+        <w:t xml:space="preserve"> </w:t>
+      </w:r>
+      <w:proofErr w:type="spellStart"/>
+      <w:r>
+        <w:t>num</w:t>
+      </w:r>
+      <w:proofErr w:type="spellEnd"/>
+      <w:r>
+        <w:t xml:space="preserve"> </w:t>
+      </w:r>
+      <w:r>
+        <w:t xml:space="preserve">= new </w:t>
+      </w:r>
+      <w:proofErr w:type="spellStart"/>
+      <w:r>
+        <w:rPr>
+          <w:b/>
+        </w:rPr>
+        <w:t>int</w:t>
+      </w:r>
+      <w:proofErr w:type="spellEnd"/>
+      <w:r>
+        <w:rPr>
+          <w:b/>
+        </w:rPr>
+        <w:t>[10];</w:t>
+      </w:r>
+    </w:p>
+    <w:p>
+      <w:r>
+        <w:t xml:space="preserve">               For (</w:t>
+      </w:r>
+      <w:proofErr w:type="spellStart"/>
+      <w:r>
+        <w:t>int</w:t>
+      </w:r>
+      <w:proofErr w:type="spellEnd"/>
+      <w:r>
+        <w:t xml:space="preserve"> </w:t>
+      </w:r>
+      <w:proofErr w:type="spellStart"/>
+      <w:r>
+        <w:t>i</w:t>
+      </w:r>
+      <w:proofErr w:type="spellEnd"/>
+      <w:r>
+        <w:t xml:space="preserve"> =</w:t>
+      </w:r>
+      <w:proofErr w:type="gramStart"/>
+      <w:r>
+        <w:t>0 ;</w:t>
+      </w:r>
+      <w:proofErr w:type="gramEnd"/>
+      <w:r>
+        <w:t xml:space="preserve"> </w:t>
+      </w:r>
+      <w:proofErr w:type="spellStart"/>
+      <w:r>
+        <w:t>i</w:t>
+      </w:r>
+      <w:proofErr w:type="spellEnd"/>
+      <w:r>
+        <w:t xml:space="preserve">&lt; 10 ; </w:t>
+      </w:r>
+      <w:proofErr w:type="spellStart"/>
+      <w:r>
+        <w:t>i</w:t>
+      </w:r>
+      <w:proofErr w:type="spellEnd"/>
+      <w:r>
+        <w:t>++) {</w:t>
+      </w:r>
+    </w:p>
+    <w:p>
+      <w:r>
+        <w:t xml:space="preserve">                          </w:t>
+      </w:r>
+      <w:proofErr w:type="spellStart"/>
+      <w:proofErr w:type="gramStart"/>
+      <w:r>
+        <w:t>Num</w:t>
+      </w:r>
+      <w:proofErr w:type="spellEnd"/>
+      <w:r>
+        <w:t>[</w:t>
+      </w:r>
+      <w:proofErr w:type="gramEnd"/>
+      <w:r>
+        <w:t xml:space="preserve"> ] = </w:t>
+      </w:r>
+      <w:proofErr w:type="spellStart"/>
+      <w:r>
+        <w:t>input.nextInt</w:t>
+      </w:r>
+      <w:proofErr w:type="spellEnd"/>
+      <w:r>
+        <w:t>();</w:t>
+      </w:r>
+    </w:p>
+    <w:p>
+      <w:r>
+        <w:t xml:space="preserve">                }</w:t>
+      </w:r>
+    </w:p>
+    <w:p>
+      <w:r>
+        <w:t xml:space="preserve">            Sorting an array -&gt;</w:t>
+      </w:r>
+    </w:p>
+    <w:p>
+      <w:r>
+        <w:t xml:space="preserve">                      </w:t>
+      </w:r>
+      <w:proofErr w:type="spellStart"/>
+      <w:proofErr w:type="gramStart"/>
+      <w:r>
+        <w:t>Arrays.sort</w:t>
+      </w:r>
+      <w:proofErr w:type="spellEnd"/>
+      <w:r>
+        <w:t>(</w:t>
+      </w:r>
+      <w:proofErr w:type="gramEnd"/>
+      <w:r>
+        <w:t>number);</w:t>
+      </w:r>
+    </w:p>
+    <w:p>
+      <w:r>
+        <w:t xml:space="preserve">                   Then print the whole value</w:t>
+      </w:r>
+      <w:proofErr w:type="gramStart"/>
       <w:r>
         <w:t>;</w:t>
       </w:r>
-    </w:p>
-    <w:p>
-      <w:r>
-        <w:t>compareTo() -&gt; Compares two strings letter wise.</w:t>
-      </w:r>
-    </w:p>
-    <w:p>
-      <w:r>
-        <w:t>concat() -&gt; Appends a string to the end of another string.</w:t>
-      </w:r>
-    </w:p>
-    <w:p>
-      <w:r>
-        <w:t>contains()-&gt; Checks whether a string contains a sequence of characters.</w:t>
-      </w:r>
-    </w:p>
-    <w:p>
-      <w:r>
-        <w:t>copyValueOf() -&gt; Returns a String that represents the characters of the character array.</w:t>
-      </w:r>
-    </w:p>
-    <w:p>
-      <w:r>
-        <w:t>endsWith()-&gt; Checks whether a string ends with the specified character(s)</w:t>
-      </w:r>
-    </w:p>
-    <w:p>
-      <w:r>
-        <w:t>equals()-&gt; Compares two strings. Returns true if the strings are equal, and false if not</w:t>
-      </w:r>
-    </w:p>
-    <w:p>
-      <w:r>
-        <w:t>getBytes() -&gt; Encodes this String into a sequence of bytes using the named charset, storing the result into a new byte array</w:t>
-      </w:r>
-    </w:p>
-    <w:p>
-      <w:r>
-        <w:t>getChars() -&gt; Copies characters from a string to an array of chars</w:t>
-      </w:r>
-    </w:p>
-    <w:p>
-      <w:r>
-        <w:t>hashCode() -&gt; Returns the hash code of a string</w:t>
-      </w:r>
-    </w:p>
-    <w:p>
-      <w:r>
-        <w:t>indexOf() -&gt; Returns the position of the first found occurrence of specified characters in a string</w:t>
-      </w:r>
-    </w:p>
-    <w:p>
-      <w:r>
-        <w:t>isEmpty() -&gt; Checks whether a string is empty or not</w:t>
-      </w:r>
-    </w:p>
-    <w:p>
-      <w:r>
-        <w:t>length() -&gt; Returns the length of a specified string</w:t>
-      </w:r>
-    </w:p>
-    <w:p>
-      <w:r>
-        <w:t>matches() -&gt; Searches a string for a match against a regular expression, and returns the matches</w:t>
-      </w:r>
-    </w:p>
-    <w:p>
-      <w:r>
-        <w:t>replace() -&gt; Searches a string for a specified value, and returns a new string where the specified values are replaced</w:t>
-      </w:r>
-    </w:p>
-    <w:p>
-      <w:r>
-        <w:lastRenderedPageBreak/>
-        <w:t>replaceAll() -&gt; Replaces each substring of this string that matches the given regular expression with the given replacement</w:t>
-      </w:r>
-    </w:p>
-    <w:p>
-      <w:r>
-        <w:t>split() -&gt; Splits a string into an array of substrings</w:t>
-      </w:r>
-    </w:p>
-    <w:p>
-      <w:r>
-        <w:t>startsWith() -&gt; Checks whether a string starts with specified characters</w:t>
-      </w:r>
-    </w:p>
-    <w:p>
-      <w:r>
-        <w:t>toCharArray() -&gt; Converts this string to a new character array</w:t>
-      </w:r>
-    </w:p>
-    <w:p>
-      <w:r>
-        <w:t>toLowerCase() -&gt; Converts a string to lower case letters</w:t>
-      </w:r>
-    </w:p>
-    <w:p>
-      <w:r>
-        <w:t>toString() -&gt; toStringReturns the value of a String object</w:t>
-      </w:r>
-    </w:p>
-    <w:p>
-      <w:r>
-        <w:t>toUpperCase() -&gt; Converts a string to upper case letters</w:t>
-      </w:r>
-    </w:p>
-    <w:p>
-      <w:r>
-        <w:t>trim() -&gt; Removes whitespace from both ends of a string</w:t>
-      </w:r>
-    </w:p>
-    <w:p>
-      <w:r>
-        <w:t>valueOf() -&gt; Returns the primitive value of a String object</w:t>
-      </w:r>
-    </w:p>
+      <w:proofErr w:type="gramEnd"/>
+    </w:p>
+    <w:p>
+      <w:pPr>
+        <w:rPr>
+          <w:b/>
+        </w:rPr>
+      </w:pPr>
+    </w:p>
+    <w:p>
+      <w:pPr>
+        <w:rPr>
+          <w:b/>
+        </w:rPr>
+      </w:pPr>
+    </w:p>
+    <w:p>
+      <w:pPr>
+        <w:rPr>
+          <w:b/>
+        </w:rPr>
+      </w:pPr>
+    </w:p>
+    <w:p>
+      <w:pPr>
+        <w:rPr>
+          <w:b/>
+        </w:rPr>
+      </w:pPr>
+    </w:p>
+    <w:p>
+      <w:pPr>
+        <w:rPr>
+          <w:b/>
+        </w:rPr>
+      </w:pPr>
+    </w:p>
+    <w:p>
+      <w:pPr>
+        <w:rPr>
+          <w:b/>
+        </w:rPr>
+      </w:pPr>
+      <w:r>
+        <w:rPr>
+          <w:b/>
+        </w:rPr>
+        <w:t xml:space="preserve">About </w:t>
+      </w:r>
+      <w:proofErr w:type="spellStart"/>
+      <w:r>
+        <w:rPr>
+          <w:b/>
+        </w:rPr>
+        <w:t>ArrayList</w:t>
+      </w:r>
+      <w:proofErr w:type="spellEnd"/>
+      <w:r>
+        <w:rPr>
+          <w:b/>
+        </w:rPr>
+        <w:t xml:space="preserve"> in Java?</w:t>
+      </w:r>
+    </w:p>
+    <w:p>
+      <w:proofErr w:type="spellStart"/>
+      <w:r>
+        <w:rPr>
+          <w:b/>
+        </w:rPr>
+        <w:t>Ans</w:t>
+      </w:r>
+      <w:proofErr w:type="spellEnd"/>
+      <w:r>
+        <w:rPr>
+          <w:b/>
+        </w:rPr>
+        <w:t>:</w:t>
+      </w:r>
+      <w:r>
+        <w:rPr>
+          <w:b/>
+        </w:rPr>
+        <w:t xml:space="preserve"> </w:t>
+      </w:r>
+      <w:r>
+        <w:t xml:space="preserve"> The main difference between array and array list is array is static and </w:t>
+      </w:r>
+      <w:proofErr w:type="spellStart"/>
+      <w:r>
+        <w:t>arrayList</w:t>
+      </w:r>
+      <w:proofErr w:type="spellEnd"/>
+      <w:r>
+        <w:t xml:space="preserve"> is dynamic. </w:t>
+      </w:r>
+    </w:p>
+    <w:tbl>
+      <w:tblPr>
+        <w:tblStyle w:val="TableGrid"/>
+        <w:tblW w:w="0" w:type="auto"/>
+        <w:tblLook w:val="04A0" w:firstRow="1" w:lastRow="0" w:firstColumn="1" w:lastColumn="0" w:noHBand="0" w:noVBand="1"/>
+      </w:tblPr>
+      <w:tblGrid>
+        <w:gridCol w:w="4675"/>
+        <w:gridCol w:w="4675"/>
+      </w:tblGrid>
+      <w:tr>
+        <w:trPr>
+          <w:trHeight w:val="530"/>
+        </w:trPr>
+        <w:tc>
+          <w:tcPr>
+            <w:tcW w:w="4675" w:type="dxa"/>
+          </w:tcPr>
+          <w:p>
+            <w:pPr>
+              <w:jc w:val="center"/>
+              <w:rPr>
+                <w:b/>
+              </w:rPr>
+            </w:pPr>
+            <w:r>
+              <w:rPr>
+                <w:b/>
+              </w:rPr>
+              <w:t>Array</w:t>
+            </w:r>
+          </w:p>
+        </w:tc>
+        <w:tc>
+          <w:tcPr>
+            <w:tcW w:w="4675" w:type="dxa"/>
+          </w:tcPr>
+          <w:p>
+            <w:pPr>
+              <w:jc w:val="center"/>
+              <w:rPr>
+                <w:b/>
+              </w:rPr>
+            </w:pPr>
+            <w:proofErr w:type="spellStart"/>
+            <w:r>
+              <w:rPr>
+                <w:b/>
+              </w:rPr>
+              <w:t>ArrayList</w:t>
+            </w:r>
+            <w:proofErr w:type="spellEnd"/>
+          </w:p>
+        </w:tc>
+      </w:tr>
+      <w:tr>
+        <w:trPr>
+          <w:trHeight w:val="512"/>
+        </w:trPr>
+        <w:tc>
+          <w:tcPr>
+            <w:tcW w:w="4675" w:type="dxa"/>
+          </w:tcPr>
+          <w:p>
+            <w:r>
+              <w:t xml:space="preserve">Not Resizable </w:t>
+            </w:r>
+          </w:p>
+        </w:tc>
+        <w:tc>
+          <w:tcPr>
+            <w:tcW w:w="4675" w:type="dxa"/>
+          </w:tcPr>
+          <w:p>
+            <w:r>
+              <w:t>Resizable</w:t>
+            </w:r>
+          </w:p>
+        </w:tc>
+      </w:tr>
+      <w:tr>
+        <w:trPr>
+          <w:trHeight w:val="422"/>
+        </w:trPr>
+        <w:tc>
+          <w:tcPr>
+            <w:tcW w:w="4675" w:type="dxa"/>
+          </w:tcPr>
+          <w:p>
+            <w:r>
+              <w:t>Fast</w:t>
+            </w:r>
+          </w:p>
+        </w:tc>
+        <w:tc>
+          <w:tcPr>
+            <w:tcW w:w="4675" w:type="dxa"/>
+          </w:tcPr>
+          <w:p>
+            <w:r>
+              <w:t xml:space="preserve">Slow </w:t>
+            </w:r>
+          </w:p>
+        </w:tc>
+      </w:tr>
+      <w:tr>
+        <w:trPr>
+          <w:trHeight w:val="503"/>
+        </w:trPr>
+        <w:tc>
+          <w:tcPr>
+            <w:tcW w:w="4675" w:type="dxa"/>
+          </w:tcPr>
+          <w:p>
+            <w:proofErr w:type="spellStart"/>
+            <w:r>
+              <w:t>Array.Length</w:t>
+            </w:r>
+            <w:proofErr w:type="spellEnd"/>
+            <w:r>
+              <w:t xml:space="preserve"> method is used to find out the array size</w:t>
+            </w:r>
+          </w:p>
+        </w:tc>
+        <w:tc>
+          <w:tcPr>
+            <w:tcW w:w="4675" w:type="dxa"/>
+          </w:tcPr>
+          <w:p>
+            <w:proofErr w:type="spellStart"/>
+            <w:r>
+              <w:t>Array.</w:t>
+            </w:r>
+            <w:r>
+              <w:t>size</w:t>
+            </w:r>
+            <w:proofErr w:type="spellEnd"/>
+            <w:r>
+              <w:t xml:space="preserve"> method is used to find out the array size</w:t>
+            </w:r>
+          </w:p>
+        </w:tc>
+      </w:tr>
+    </w:tbl>
     <w:p/>
     <w:p>
+      <w:r>
+        <w:t xml:space="preserve">How to declare </w:t>
+      </w:r>
+      <w:proofErr w:type="spellStart"/>
+      <w:r>
+        <w:t>Arraylist</w:t>
+      </w:r>
+      <w:proofErr w:type="spellEnd"/>
+      <w:r>
+        <w:t xml:space="preserve"> -&gt;</w:t>
+      </w:r>
+    </w:p>
+    <w:p>
+      <w:r>
+        <w:t xml:space="preserve">           </w:t>
+      </w:r>
+      <w:proofErr w:type="spellStart"/>
+      <w:r>
+        <w:t>ArrayList</w:t>
+      </w:r>
+      <w:proofErr w:type="spellEnd"/>
+      <w:r>
+        <w:t xml:space="preserve">&lt;integer&gt; number = new </w:t>
+      </w:r>
+      <w:proofErr w:type="spellStart"/>
+      <w:r>
+        <w:t>ArrayList</w:t>
+      </w:r>
+      <w:proofErr w:type="spellEnd"/>
+      <w:r>
+        <w:t>&lt;integer&gt; (); [No need to declare any array size]</w:t>
+      </w:r>
+    </w:p>
+    <w:p>
+      <w:r>
+        <w:t xml:space="preserve">           </w:t>
+      </w:r>
+      <w:proofErr w:type="spellStart"/>
+      <w:proofErr w:type="gramStart"/>
+      <w:r>
+        <w:t>number.add</w:t>
+      </w:r>
+      <w:proofErr w:type="spellEnd"/>
+      <w:r>
+        <w:t>(</w:t>
+      </w:r>
+      <w:proofErr w:type="gramEnd"/>
+      <w:r>
+        <w:t>9);  [to add number ]</w:t>
+      </w:r>
+    </w:p>
+    <w:p>
+      <w:r>
+        <w:t xml:space="preserve">           </w:t>
+      </w:r>
+      <w:proofErr w:type="spellStart"/>
+      <w:proofErr w:type="gramStart"/>
+      <w:r>
+        <w:t>n</w:t>
+      </w:r>
+      <w:r>
+        <w:t>umber.</w:t>
+      </w:r>
+      <w:r>
+        <w:t>add</w:t>
+      </w:r>
+      <w:proofErr w:type="spellEnd"/>
+      <w:r>
+        <w:t>(</w:t>
+      </w:r>
+      <w:proofErr w:type="gramEnd"/>
+      <w:r>
+        <w:t>10</w:t>
+      </w:r>
+      <w:r>
+        <w:t>);</w:t>
+      </w:r>
+      <w:r>
+        <w:t xml:space="preserve"> [to add number on array list ]</w:t>
+      </w:r>
+    </w:p>
+    <w:p>
+      <w:r>
+        <w:t xml:space="preserve">           </w:t>
+      </w:r>
+      <w:proofErr w:type="spellStart"/>
+      <w:proofErr w:type="gramStart"/>
+      <w:r>
+        <w:t>n</w:t>
+      </w:r>
+      <w:r>
+        <w:t>umber.add</w:t>
+      </w:r>
+      <w:proofErr w:type="spellEnd"/>
+      <w:r>
+        <w:t>(</w:t>
+      </w:r>
+      <w:proofErr w:type="gramEnd"/>
+      <w:r>
+        <w:t>4,</w:t>
+      </w:r>
+      <w:r>
+        <w:t>9);</w:t>
+      </w:r>
+      <w:r>
+        <w:t xml:space="preserve"> [ the first value is for index and the second one is for value ]</w:t>
+      </w:r>
+    </w:p>
+    <w:p>
+      <w:r>
+        <w:t xml:space="preserve">           </w:t>
+      </w:r>
+      <w:proofErr w:type="spellStart"/>
+      <w:proofErr w:type="gramStart"/>
+      <w:r>
+        <w:t>number.remove</w:t>
+      </w:r>
+      <w:proofErr w:type="spellEnd"/>
+      <w:r>
+        <w:t>(</w:t>
+      </w:r>
+      <w:proofErr w:type="gramEnd"/>
+      <w:r>
+        <w:t>2); [ inside the box 2 indicate the index number ]</w:t>
+      </w:r>
+    </w:p>
+    <w:p>
+      <w:r>
+        <w:t xml:space="preserve">           </w:t>
+      </w:r>
+      <w:proofErr w:type="spellStart"/>
+      <w:proofErr w:type="gramStart"/>
+      <w:r>
+        <w:t>number.removeAll</w:t>
+      </w:r>
+      <w:proofErr w:type="spellEnd"/>
+      <w:r>
+        <w:t>(</w:t>
+      </w:r>
+      <w:proofErr w:type="gramEnd"/>
+      <w:r>
+        <w:t xml:space="preserve">); [ it will clear the </w:t>
+      </w:r>
+      <w:proofErr w:type="spellStart"/>
+      <w:r>
+        <w:t>arraylist</w:t>
+      </w:r>
+      <w:proofErr w:type="spellEnd"/>
+      <w:r>
+        <w:t xml:space="preserve"> ]</w:t>
+      </w:r>
+    </w:p>
+    <w:p>
+      <w:r>
+        <w:t xml:space="preserve">           </w:t>
+      </w:r>
+      <w:proofErr w:type="spellStart"/>
+      <w:proofErr w:type="gramStart"/>
+      <w:r>
+        <w:t>number.contains</w:t>
+      </w:r>
+      <w:proofErr w:type="spellEnd"/>
+      <w:r>
+        <w:t>(</w:t>
+      </w:r>
+      <w:proofErr w:type="gramEnd"/>
+      <w:r>
+        <w:t>30); [it will indicate the value inside the bracket is in the list or not]</w:t>
+      </w:r>
+    </w:p>
+    <w:p>
+      <w:r>
+        <w:t xml:space="preserve">           </w:t>
+      </w:r>
+      <w:proofErr w:type="spellStart"/>
+      <w:proofErr w:type="gramStart"/>
+      <w:r>
+        <w:t>number.indexOf</w:t>
+      </w:r>
+      <w:proofErr w:type="spellEnd"/>
+      <w:r>
+        <w:t>(</w:t>
+      </w:r>
+      <w:proofErr w:type="gramEnd"/>
+      <w:r>
+        <w:t>40</w:t>
+      </w:r>
       <w:bookmarkStart w:id="0" w:name="_GoBack"/>
       <w:bookmarkEnd w:id="0"/>
-    </w:p>
+      <w:r>
+        <w:t>);  [it will return the value is in which index]</w:t>
+      </w:r>
+    </w:p>
+    <w:p>
+      <w:r>
+        <w:t xml:space="preserve">          </w:t>
+      </w:r>
+      <w:proofErr w:type="spellStart"/>
+      <w:proofErr w:type="gramStart"/>
+      <w:r>
+        <w:t>number.set</w:t>
+      </w:r>
+      <w:proofErr w:type="spellEnd"/>
+      <w:r>
+        <w:t>(</w:t>
+      </w:r>
+      <w:proofErr w:type="gramEnd"/>
+      <w:r>
+        <w:t>4, 50); [it will set the 4</w:t>
+      </w:r>
+      <w:r>
+        <w:rPr>
+          <w:vertAlign w:val="superscript"/>
+        </w:rPr>
+        <w:t>th</w:t>
+      </w:r>
+      <w:r>
+        <w:t xml:space="preserve"> index value 50 and remove previous value]</w:t>
+      </w:r>
+    </w:p>
+    <w:p>
+      <w:r>
+        <w:t xml:space="preserve">          </w:t>
+      </w:r>
+      <w:proofErr w:type="spellStart"/>
+      <w:proofErr w:type="gramStart"/>
+      <w:r>
+        <w:t>number.get</w:t>
+      </w:r>
+      <w:proofErr w:type="spellEnd"/>
+      <w:r>
+        <w:t>(</w:t>
+      </w:r>
+      <w:proofErr w:type="gramEnd"/>
+      <w:r>
+        <w:t>4);   [it will return the value of 4</w:t>
+      </w:r>
+      <w:r>
+        <w:rPr>
+          <w:vertAlign w:val="superscript"/>
+        </w:rPr>
+        <w:t>th</w:t>
+      </w:r>
+      <w:r>
+        <w:t xml:space="preserve"> index];</w:t>
+      </w:r>
+    </w:p>
+    <w:p>
+      <w:r>
+        <w:t xml:space="preserve">  </w:t>
+      </w:r>
+      <w:proofErr w:type="gramStart"/>
+      <w:r>
+        <w:t>to</w:t>
+      </w:r>
+      <w:proofErr w:type="gramEnd"/>
+      <w:r>
+        <w:t xml:space="preserve"> sort the array we have to use   </w:t>
+      </w:r>
+      <w:proofErr w:type="spellStart"/>
+      <w:r>
+        <w:t>Collections.sort</w:t>
+      </w:r>
+      <w:proofErr w:type="spellEnd"/>
+      <w:r>
+        <w:t>(number); [ascending order]</w:t>
+      </w:r>
+    </w:p>
+    <w:p>
+      <w:r>
+        <w:t xml:space="preserve">                        </w:t>
+      </w:r>
+      <w:proofErr w:type="spellStart"/>
+      <w:proofErr w:type="gramStart"/>
+      <w:r>
+        <w:t>Collections.sort</w:t>
+      </w:r>
+      <w:proofErr w:type="spellEnd"/>
+      <w:r>
+        <w:t>(</w:t>
+      </w:r>
+      <w:proofErr w:type="gramEnd"/>
+      <w:r>
+        <w:t xml:space="preserve">number, </w:t>
+      </w:r>
+      <w:proofErr w:type="spellStart"/>
+      <w:r>
+        <w:t>Collections.reverseOrder</w:t>
+      </w:r>
+      <w:proofErr w:type="spellEnd"/>
+      <w:r>
+        <w:t xml:space="preserve">()); [sort the list in </w:t>
+      </w:r>
+      <w:proofErr w:type="spellStart"/>
+      <w:r>
+        <w:t>desending</w:t>
+      </w:r>
+      <w:proofErr w:type="spellEnd"/>
+      <w:r>
+        <w:t xml:space="preserve"> Order] </w:t>
+      </w:r>
+    </w:p>
+    <w:p/>
+    <w:p>
+      <w:pPr>
+        <w:rPr>
+          <w:b/>
+        </w:rPr>
+      </w:pPr>
+      <w:r>
+        <w:rPr>
+          <w:b/>
+        </w:rPr>
+        <w:t>How to use OOP in Java?</w:t>
+      </w:r>
+    </w:p>
+    <w:p/>
+    <w:p/>
+    <w:p/>
     <w:p/>
     <w:sectPr>
       <w:pgSz w:w="12240" w:h="15840"/>

</xml_diff>